<commit_message>
made paragraphs conditional on who filed
</commit_message>
<xml_diff>
--- a/docassemble/MODivorceForms/data/templates/mo_divorce_forms_next_steps.docx
+++ b/docassemble/MODivorceForms/data/templates/mo_divorce_forms_next_steps.docx
@@ -950,6 +950,7 @@
       <w:r>
         <w:rPr>
           <w:rFonts w:ascii="Tenorite" w:hAnsi="Tenorite"/>
+          <w:noProof/>
           <w:sz w:val="32"/>
           <w:szCs w:val="32"/>
         </w:rPr>
@@ -1504,182 +1505,18 @@
           <w:szCs w:val="48"/>
         </w:rPr>
       </w:pPr>
-    </w:p>
-    <w:p>
-      <w:pPr>
-        <w:spacing w:after="0" w:line="240" w:lineRule="auto"/>
-        <w:ind w:left="720"/>
-        <w:contextualSpacing/>
-        <w:rPr>
-          <w:rFonts w:ascii="Times New Roman" w:eastAsia="Times New Roman" w:hAnsi="Times New Roman" w:cs="Times New Roman"/>
-          <w:kern w:val="0"/>
-          <w:sz w:val="36"/>
-          <w14:ligatures w14:val="none"/>
-        </w:rPr>
-      </w:pPr>
-      <w:r>
-        <w:rPr>
-          <w:rFonts w:ascii="Tenorite" w:eastAsia="+mj-ea" w:hAnsi="Tenorite" w:cs="+mj-cs"/>
-          <w:caps/>
-          <w:color w:val="000000"/>
-          <w:spacing w:val="17"/>
-          <w:kern w:val="24"/>
-          <w:sz w:val="48"/>
-          <w:szCs w:val="48"/>
-        </w:rPr>
-        <w:t>Filing Your Pleadings</w:t>
-      </w:r>
-    </w:p>
-    <w:p>
-      <w:pPr>
-        <w:spacing w:after="0" w:line="240" w:lineRule="auto"/>
-        <w:ind w:left="720"/>
-        <w:contextualSpacing/>
-        <w:rPr>
-          <w:rFonts w:ascii="Times New Roman" w:eastAsia="Times New Roman" w:hAnsi="Times New Roman" w:cs="Times New Roman"/>
-          <w:kern w:val="0"/>
-          <w:sz w:val="36"/>
-          <w14:ligatures w14:val="none"/>
-        </w:rPr>
-      </w:pPr>
-    </w:p>
-    <w:p>
-      <w:pPr>
-        <w:spacing w:after="0" w:line="240" w:lineRule="auto"/>
-        <w:ind w:left="720"/>
-        <w:contextualSpacing/>
-        <w:rPr>
-          <w:rFonts w:ascii="Times New Roman" w:eastAsia="Times New Roman" w:hAnsi="Times New Roman" w:cs="Times New Roman"/>
-          <w:kern w:val="0"/>
-          <w:sz w:val="36"/>
-          <w14:ligatures w14:val="none"/>
-        </w:rPr>
-      </w:pPr>
-    </w:p>
-    <w:p>
-      <w:pPr>
-        <w:numPr>
-          <w:ilvl w:val="0"/>
-          <w:numId w:val="9"/>
-        </w:numPr>
-        <w:spacing w:after="240" w:line="240" w:lineRule="auto"/>
-        <w:rPr>
-          <w:rFonts w:ascii="Tenorite" w:eastAsia="Times New Roman" w:hAnsi="Tenorite" w:cs="Times New Roman"/>
-          <w:kern w:val="0"/>
-          <w:sz w:val="36"/>
-          <w14:ligatures w14:val="none"/>
-        </w:rPr>
-      </w:pPr>
-      <w:r>
-        <w:rPr>
-          <w:rFonts w:ascii="Tenorite" w:eastAsia="+mn-ea" w:hAnsi="Tenorite" w:cs="+mn-cs"/>
-          <w:color w:val="000000"/>
-          <w:kern w:val="24"/>
-          <w:sz w:val="36"/>
-          <w:szCs w:val="36"/>
-          <w14:ligatures w14:val="none"/>
-        </w:rPr>
-        <w:t>Your courthouse is located at</w:t>
-      </w:r>
-      <w:r>
-        <w:rPr>
-          <w:rFonts w:ascii="Tenorite" w:eastAsia="+mn-ea" w:hAnsi="Tenorite" w:cs="+mn-cs"/>
-          <w:color w:val="000000"/>
-          <w:kern w:val="24"/>
-          <w:sz w:val="36"/>
-          <w:szCs w:val="36"/>
-          <w14:ligatures w14:val="none"/>
-        </w:rPr>
-        <w:t xml:space="preserve"> {{ case.address.on_one_line() }}</w:t>
-      </w:r>
-      <w:r>
-        <w:rPr>
-          <w:rFonts w:ascii="Tenorite" w:eastAsia="+mn-ea" w:hAnsi="Tenorite" w:cs="+mn-cs"/>
-          <w:color w:val="000000"/>
-          <w:kern w:val="24"/>
-          <w:sz w:val="36"/>
-          <w:szCs w:val="36"/>
-          <w14:ligatures w14:val="none"/>
-        </w:rPr>
-        <w:t>.</w:t>
-      </w:r>
-    </w:p>
-    <w:p>
-      <w:pPr>
-        <w:numPr>
-          <w:ilvl w:val="0"/>
-          <w:numId w:val="9"/>
-        </w:numPr>
-        <w:spacing w:after="240" w:line="240" w:lineRule="auto"/>
-        <w:rPr>
-          <w:rFonts w:ascii="Tenorite" w:eastAsia="Times New Roman" w:hAnsi="Tenorite" w:cs="Times New Roman"/>
-          <w:kern w:val="0"/>
-          <w:sz w:val="36"/>
-          <w14:ligatures w14:val="none"/>
-        </w:rPr>
-      </w:pPr>
-      <w:r>
-        <w:rPr>
-          <w:rFonts w:ascii="Tenorite" w:eastAsia="+mn-ea" w:hAnsi="Tenorite" w:cs="+mn-cs"/>
-          <w:color w:val="000000"/>
-          <w:kern w:val="24"/>
-          <w:sz w:val="36"/>
-          <w:szCs w:val="36"/>
-          <w14:ligatures w14:val="none"/>
-        </w:rPr>
-        <w:t xml:space="preserve">Documents are filed with the </w:t>
-      </w:r>
-      <w:r>
-        <w:rPr>
-          <w:rFonts w:ascii="Tenorite" w:eastAsia="+mn-ea" w:hAnsi="Tenorite" w:cs="+mn-cs"/>
-          <w:b/>
-          <w:bCs/>
-          <w:color w:val="000000"/>
-          <w:kern w:val="24"/>
-          <w:sz w:val="36"/>
-          <w:szCs w:val="36"/>
-          <w14:ligatures w14:val="none"/>
-        </w:rPr>
-        <w:t>Circuit Clerk’s office</w:t>
-      </w:r>
-      <w:r>
-        <w:rPr>
-          <w:rFonts w:ascii="Tenorite" w:eastAsia="+mn-ea" w:hAnsi="Tenorite" w:cs="+mn-cs"/>
-          <w:color w:val="000000"/>
-          <w:kern w:val="24"/>
-          <w:sz w:val="36"/>
-          <w:szCs w:val="36"/>
-          <w14:ligatures w14:val="none"/>
-        </w:rPr>
-        <w:t>.</w:t>
-      </w:r>
-    </w:p>
-    <w:p>
-      <w:pPr>
-        <w:numPr>
-          <w:ilvl w:val="0"/>
-          <w:numId w:val="9"/>
-        </w:numPr>
-        <w:spacing w:after="240" w:line="240" w:lineRule="auto"/>
-        <w:rPr>
-          <w:rFonts w:ascii="Tenorite" w:eastAsia="Times New Roman" w:hAnsi="Tenorite" w:cs="Times New Roman"/>
-          <w:kern w:val="0"/>
-          <w:sz w:val="36"/>
-          <w14:ligatures w14:val="none"/>
-        </w:rPr>
-      </w:pPr>
       <w:r>
         <w:rPr>
           <w:noProof/>
         </w:rPr>
         <w:drawing>
-          <wp:anchor distT="0" distB="0" distL="114300" distR="114300" simplePos="0" relativeHeight="251669504" behindDoc="1" locked="0" layoutInCell="1" allowOverlap="1" wp14:anchorId="0B5522A6" wp14:editId="062FDFE7">
+          <wp:anchor distT="0" distB="0" distL="114300" distR="114300" simplePos="0" relativeHeight="251669504" behindDoc="1" locked="0" layoutInCell="1" allowOverlap="1" wp14:anchorId="0B5522A6" wp14:editId="2CF7AF36">
             <wp:simplePos x="0" y="0"/>
             <wp:positionH relativeFrom="margin">
-              <wp:align>center</wp:align>
+              <wp:posOffset>-685800</wp:posOffset>
             </wp:positionH>
             <wp:positionV relativeFrom="margin">
-              <wp:align>center</wp:align>
+              <wp:posOffset>-762000</wp:posOffset>
             </wp:positionV>
             <wp:extent cx="7315200" cy="9753600"/>
             <wp:effectExtent l="0" t="0" r="0" b="0"/>
@@ -1728,6 +1565,72 @@
           </wp:anchor>
         </w:drawing>
       </w:r>
+    </w:p>
+    <w:p>
+      <w:pPr>
+        <w:spacing w:after="0" w:line="240" w:lineRule="auto"/>
+        <w:ind w:left="720"/>
+        <w:contextualSpacing/>
+        <w:rPr>
+          <w:rFonts w:ascii="Times New Roman" w:eastAsia="Times New Roman" w:hAnsi="Times New Roman" w:cs="Times New Roman"/>
+          <w:kern w:val="0"/>
+          <w:sz w:val="36"/>
+          <w14:ligatures w14:val="none"/>
+        </w:rPr>
+      </w:pPr>
+      <w:r>
+        <w:rPr>
+          <w:rFonts w:ascii="Tenorite" w:eastAsia="+mj-ea" w:hAnsi="Tenorite" w:cs="+mj-cs"/>
+          <w:caps/>
+          <w:color w:val="000000"/>
+          <w:spacing w:val="17"/>
+          <w:kern w:val="24"/>
+          <w:sz w:val="48"/>
+          <w:szCs w:val="48"/>
+        </w:rPr>
+        <w:t>Filing Your Pleadings</w:t>
+      </w:r>
+    </w:p>
+    <w:p>
+      <w:pPr>
+        <w:spacing w:after="0" w:line="240" w:lineRule="auto"/>
+        <w:ind w:left="720"/>
+        <w:contextualSpacing/>
+        <w:rPr>
+          <w:rFonts w:ascii="Times New Roman" w:eastAsia="Times New Roman" w:hAnsi="Times New Roman" w:cs="Times New Roman"/>
+          <w:kern w:val="0"/>
+          <w:sz w:val="36"/>
+          <w14:ligatures w14:val="none"/>
+        </w:rPr>
+      </w:pPr>
+    </w:p>
+    <w:p>
+      <w:pPr>
+        <w:spacing w:after="0" w:line="240" w:lineRule="auto"/>
+        <w:ind w:left="720"/>
+        <w:contextualSpacing/>
+        <w:rPr>
+          <w:rFonts w:ascii="Times New Roman" w:eastAsia="Times New Roman" w:hAnsi="Times New Roman" w:cs="Times New Roman"/>
+          <w:kern w:val="0"/>
+          <w:sz w:val="36"/>
+          <w14:ligatures w14:val="none"/>
+        </w:rPr>
+      </w:pPr>
+    </w:p>
+    <w:p>
+      <w:pPr>
+        <w:numPr>
+          <w:ilvl w:val="0"/>
+          <w:numId w:val="9"/>
+        </w:numPr>
+        <w:spacing w:after="240" w:line="240" w:lineRule="auto"/>
+        <w:rPr>
+          <w:rFonts w:ascii="Tenorite" w:eastAsia="Times New Roman" w:hAnsi="Tenorite" w:cs="Times New Roman"/>
+          <w:kern w:val="0"/>
+          <w:sz w:val="36"/>
+          <w14:ligatures w14:val="none"/>
+        </w:rPr>
+      </w:pPr>
       <w:r>
         <w:rPr>
           <w:rFonts w:ascii="Tenorite" w:eastAsia="+mn-ea" w:hAnsi="Tenorite" w:cs="+mn-cs"/>
@@ -1737,7 +1640,29 @@
           <w:szCs w:val="36"/>
           <w14:ligatures w14:val="none"/>
         </w:rPr>
-        <w:t>Be prepared to pay a filing fee [even if you are filing a Motion to Proceed as a Poor Person].</w:t>
+        <w:t>Your courthouse is located at</w:t>
+      </w:r>
+      <w:r>
+        <w:rPr>
+          <w:rFonts w:ascii="Tenorite" w:eastAsia="+mn-ea" w:hAnsi="Tenorite" w:cs="+mn-cs"/>
+          <w:color w:val="000000"/>
+          <w:kern w:val="24"/>
+          <w:sz w:val="36"/>
+          <w:szCs w:val="36"/>
+          <w14:ligatures w14:val="none"/>
+        </w:rPr>
+        <w:t xml:space="preserve"> {{ case.address.on_one_line() }}</w:t>
+      </w:r>
+      <w:r>
+        <w:rPr>
+          <w:rFonts w:ascii="Tenorite" w:eastAsia="+mn-ea" w:hAnsi="Tenorite" w:cs="+mn-cs"/>
+          <w:color w:val="000000"/>
+          <w:kern w:val="24"/>
+          <w:sz w:val="36"/>
+          <w:szCs w:val="36"/>
+          <w14:ligatures w14:val="none"/>
+        </w:rPr>
+        <w:t>.</w:t>
       </w:r>
     </w:p>
     <w:p>
@@ -1756,6 +1681,109 @@
       </w:pPr>
       <w:r>
         <w:rPr>
+          <w:rFonts w:ascii="Tenorite" w:eastAsia="+mn-ea" w:hAnsi="Tenorite" w:cs="+mn-cs"/>
+          <w:color w:val="000000"/>
+          <w:kern w:val="24"/>
+          <w:sz w:val="36"/>
+          <w:szCs w:val="36"/>
+          <w14:ligatures w14:val="none"/>
+        </w:rPr>
+        <w:t xml:space="preserve">Documents are filed with the </w:t>
+      </w:r>
+      <w:r>
+        <w:rPr>
+          <w:rFonts w:ascii="Tenorite" w:eastAsia="+mn-ea" w:hAnsi="Tenorite" w:cs="+mn-cs"/>
+          <w:b/>
+          <w:bCs/>
+          <w:color w:val="000000"/>
+          <w:kern w:val="24"/>
+          <w:sz w:val="36"/>
+          <w:szCs w:val="36"/>
+          <w14:ligatures w14:val="none"/>
+        </w:rPr>
+        <w:t>Circuit Clerk’s office</w:t>
+      </w:r>
+      <w:r>
+        <w:rPr>
+          <w:rFonts w:ascii="Tenorite" w:eastAsia="+mn-ea" w:hAnsi="Tenorite" w:cs="+mn-cs"/>
+          <w:color w:val="000000"/>
+          <w:kern w:val="24"/>
+          <w:sz w:val="36"/>
+          <w:szCs w:val="36"/>
+          <w14:ligatures w14:val="none"/>
+        </w:rPr>
+        <w:t>.</w:t>
+      </w:r>
+      <w:r>
+        <w:t xml:space="preserve"> </w:t>
+      </w:r>
+    </w:p>
+    <w:p>
+      <w:pPr>
+        <w:numPr>
+          <w:ilvl w:val="0"/>
+          <w:numId w:val="9"/>
+        </w:numPr>
+        <w:spacing w:after="240" w:line="240" w:lineRule="auto"/>
+        <w:rPr>
+          <w:rFonts w:ascii="Tenorite" w:eastAsia="Times New Roman" w:hAnsi="Tenorite" w:cs="Times New Roman"/>
+          <w:kern w:val="0"/>
+          <w:sz w:val="36"/>
+          <w14:ligatures w14:val="none"/>
+        </w:rPr>
+      </w:pPr>
+      <w:r>
+        <w:rPr>
+          <w:rFonts w:ascii="Tenorite" w:eastAsia="Times New Roman" w:hAnsi="Tenorite" w:cs="Times New Roman"/>
+          <w:kern w:val="0"/>
+          <w:sz w:val="36"/>
+          <w14:ligatures w14:val="none"/>
+        </w:rPr>
+        <w:t>{%p if case.filed in ["not_filed"] %}</w:t>
+      </w:r>
+    </w:p>
+    <w:p>
+      <w:pPr>
+        <w:numPr>
+          <w:ilvl w:val="0"/>
+          <w:numId w:val="9"/>
+        </w:numPr>
+        <w:spacing w:after="240" w:line="240" w:lineRule="auto"/>
+        <w:rPr>
+          <w:rFonts w:ascii="Tenorite" w:eastAsia="Times New Roman" w:hAnsi="Tenorite" w:cs="Times New Roman"/>
+          <w:kern w:val="0"/>
+          <w:sz w:val="36"/>
+          <w14:ligatures w14:val="none"/>
+        </w:rPr>
+      </w:pPr>
+      <w:r>
+        <w:rPr>
+          <w:rFonts w:ascii="Tenorite" w:eastAsia="+mn-ea" w:hAnsi="Tenorite" w:cs="+mn-cs"/>
+          <w:color w:val="000000"/>
+          <w:kern w:val="24"/>
+          <w:sz w:val="36"/>
+          <w:szCs w:val="36"/>
+          <w14:ligatures w14:val="none"/>
+        </w:rPr>
+        <w:t>Be prepared to pay a filing fee [even if you are filing a Motion to Proceed as a Poor Person].</w:t>
+      </w:r>
+    </w:p>
+    <w:p>
+      <w:pPr>
+        <w:numPr>
+          <w:ilvl w:val="0"/>
+          <w:numId w:val="9"/>
+        </w:numPr>
+        <w:spacing w:after="240" w:line="240" w:lineRule="auto"/>
+        <w:rPr>
+          <w:rFonts w:ascii="Tenorite" w:eastAsia="Times New Roman" w:hAnsi="Tenorite" w:cs="Times New Roman"/>
+          <w:kern w:val="0"/>
+          <w:sz w:val="36"/>
+          <w14:ligatures w14:val="none"/>
+        </w:rPr>
+      </w:pPr>
+      <w:r>
+        <w:rPr>
           <w:rFonts w:ascii="Tenorite" w:eastAsia="Aptos" w:hAnsi="Tenorite" w:cs="Times New Roman"/>
           <w:color w:val="000000"/>
           <w:kern w:val="0"/>
@@ -1764,6 +1792,30 @@
           <w14:ligatures w14:val="none"/>
         </w:rPr>
         <w:t>After you file, you will receive a letter in the mail from the court with your assigned case number and first court date.</w:t>
+      </w:r>
+    </w:p>
+    <w:p>
+      <w:pPr>
+        <w:numPr>
+          <w:ilvl w:val="0"/>
+          <w:numId w:val="9"/>
+        </w:numPr>
+        <w:spacing w:after="240" w:line="240" w:lineRule="auto"/>
+        <w:rPr>
+          <w:rFonts w:ascii="Tenorite" w:eastAsia="Times New Roman" w:hAnsi="Tenorite" w:cs="Times New Roman"/>
+          <w:kern w:val="0"/>
+          <w:sz w:val="36"/>
+          <w14:ligatures w14:val="none"/>
+        </w:rPr>
+      </w:pPr>
+      <w:r>
+        <w:rPr>
+          <w:rFonts w:ascii="Tenorite" w:eastAsia="Times New Roman" w:hAnsi="Tenorite" w:cs="Times New Roman"/>
+          <w:kern w:val="0"/>
+          <w:sz w:val="36"/>
+          <w14:ligatures w14:val="none"/>
+        </w:rPr>
+        <w:t>{%p endif %}</w:t>
       </w:r>
     </w:p>
     <w:p>
@@ -1910,6 +1962,7 @@
           <w:szCs w:val="36"/>
           <w14:ligatures w14:val="none"/>
         </w:rPr>
+        <w:lastRenderedPageBreak/>
         <w:t>MAKE SURE TO UPDATE THE COURT IF YOUR MAILING ADDRESS CHANGES</w:t>
       </w:r>
     </w:p>
@@ -1935,7 +1988,6 @@
     </w:p>
     <w:p>
       <w:r>
-        <w:lastRenderedPageBreak/>
         <w:br w:type="page"/>
       </w:r>
     </w:p>
@@ -9234,6 +9286,7 @@
   <w:style w:type="character" w:default="1" w:styleId="DefaultParagraphFont">
     <w:name w:val="Default Paragraph Font"/>
     <w:uiPriority w:val="1"/>
+    <w:semiHidden/>
     <w:unhideWhenUsed/>
   </w:style>
   <w:style w:type="table" w:default="1" w:styleId="TableNormal">

</xml_diff>